<commit_message>
Add architecture graph for U-Det variant
</commit_message>
<xml_diff>
--- a/Tools/Visualize/Feature_Map/extracted_feature_map_slices/Feature_Map.docx
+++ b/Tools/Visualize/Feature_Map/extracted_feature_map_slices/Feature_Map.docx
@@ -1,6 +1,6 @@
 
 <file path=word/document.xml><?xml version="1.0" encoding="utf-8"?>
-<w:document xmlns:wpc="http://schemas.microsoft.com/office/word/2010/wordprocessingCanvas" xmlns:cx="http://schemas.microsoft.com/office/drawing/2014/chartex" xmlns:cx1="http://schemas.microsoft.com/office/drawing/2015/9/8/chartex" xmlns:cx2="http://schemas.microsoft.com/office/drawing/2015/10/21/chartex" xmlns:cx3="http://schemas.microsoft.com/office/drawing/2016/5/9/chartex" xmlns:cx4="http://schemas.microsoft.com/office/drawing/2016/5/10/chartex" xmlns:cx5="http://schemas.microsoft.com/office/drawing/2016/5/11/chartex" xmlns:cx6="http://schemas.microsoft.com/office/drawing/2016/5/12/chartex" xmlns:cx7="http://schemas.microsoft.com/office/drawing/2016/5/13/chartex" xmlns:cx8="http://schemas.microsoft.com/office/drawing/2016/5/14/chartex" xmlns:mc="http://schemas.openxmlformats.org/markup-compatibility/2006" xmlns:aink="http://schemas.microsoft.com/office/drawing/2016/ink" xmlns:am3d="http://schemas.microsoft.com/office/drawing/2017/model3d" xmlns:o="urn:schemas-microsoft-com:office:office" xmlns:oel="http://schemas.microsoft.com/office/2019/extlst" xmlns:r="http://schemas.openxmlformats.org/officeDocument/2006/relationships" xmlns:m="http://schemas.openxmlformats.org/officeDocument/2006/math" xmlns:v="urn:schemas-microsoft-com:vml" xmlns:wp14="http://schemas.microsoft.com/office/word/2010/wordprocessingDrawing" xmlns:wp="http://schemas.openxmlformats.org/drawingml/2006/wordprocessingDrawing" xmlns:w10="urn:schemas-microsoft-com:office:word" xmlns:w="http://schemas.openxmlformats.org/wordprocessingml/2006/main" xmlns:w14="http://schemas.microsoft.com/office/word/2010/wordml" xmlns:w15="http://schemas.microsoft.com/office/word/2012/wordml" xmlns:w16cex="http://schemas.microsoft.com/office/word/2018/wordml/cex" xmlns:w16cid="http://schemas.microsoft.com/office/word/2016/wordml/cid" xmlns:w16="http://schemas.microsoft.com/office/word/2018/wordml" xmlns:w16sdtdh="http://schemas.microsoft.com/office/word/2020/wordml/sdtdatahash" xmlns:w16se="http://schemas.microsoft.com/office/word/2015/wordml/symex" xmlns:wpg="http://schemas.microsoft.com/office/word/2010/wordprocessingGroup" xmlns:wpi="http://schemas.microsoft.com/office/word/2010/wordprocessingInk" xmlns:wne="http://schemas.microsoft.com/office/word/2006/wordml" xmlns:wps="http://schemas.microsoft.com/office/word/2010/wordprocessingShape" mc:Ignorable="w14 w15 w16se w16cid w16 w16cex w16sdtdh wp14">
+<w:document xmlns:wpc="http://schemas.microsoft.com/office/word/2010/wordprocessingCanvas" xmlns:cx="http://schemas.microsoft.com/office/drawing/2014/chartex" xmlns:cx1="http://schemas.microsoft.com/office/drawing/2015/9/8/chartex" xmlns:cx2="http://schemas.microsoft.com/office/drawing/2015/10/21/chartex" xmlns:cx3="http://schemas.microsoft.com/office/drawing/2016/5/9/chartex" xmlns:cx4="http://schemas.microsoft.com/office/drawing/2016/5/10/chartex" xmlns:cx5="http://schemas.microsoft.com/office/drawing/2016/5/11/chartex" xmlns:cx6="http://schemas.microsoft.com/office/drawing/2016/5/12/chartex" xmlns:cx7="http://schemas.microsoft.com/office/drawing/2016/5/13/chartex" xmlns:cx8="http://schemas.microsoft.com/office/drawing/2016/5/14/chartex" xmlns:mc="http://schemas.openxmlformats.org/markup-compatibility/2006" xmlns:aink="http://schemas.microsoft.com/office/drawing/2016/ink" xmlns:am3d="http://schemas.microsoft.com/office/drawing/2017/model3d" xmlns:o="urn:schemas-microsoft-com:office:office" xmlns:oel="http://schemas.microsoft.com/office/2019/extlst" xmlns:r="http://schemas.openxmlformats.org/officeDocument/2006/relationships" xmlns:m="http://schemas.openxmlformats.org/officeDocument/2006/math" xmlns:v="urn:schemas-microsoft-com:vml" xmlns:wp14="http://schemas.microsoft.com/office/word/2010/wordprocessingDrawing" xmlns:wp="http://schemas.openxmlformats.org/drawingml/2006/wordprocessingDrawing" xmlns:w10="urn:schemas-microsoft-com:office:word" xmlns:w="http://schemas.openxmlformats.org/wordprocessingml/2006/main" xmlns:w14="http://schemas.microsoft.com/office/word/2010/wordml" xmlns:w15="http://schemas.microsoft.com/office/word/2012/wordml" xmlns:w16cex="http://schemas.microsoft.com/office/word/2018/wordml/cex" xmlns:w16cid="http://schemas.microsoft.com/office/word/2016/wordml/cid" xmlns:w16="http://schemas.microsoft.com/office/word/2018/wordml" xmlns:w16du="http://schemas.microsoft.com/office/word/2023/wordml/word16du" xmlns:w16sdtdh="http://schemas.microsoft.com/office/word/2020/wordml/sdtdatahash" xmlns:w16se="http://schemas.microsoft.com/office/word/2015/wordml/symex" xmlns:wpg="http://schemas.microsoft.com/office/word/2010/wordprocessingGroup" xmlns:wpi="http://schemas.microsoft.com/office/word/2010/wordprocessingInk" xmlns:wne="http://schemas.microsoft.com/office/word/2006/wordml" xmlns:wps="http://schemas.microsoft.com/office/word/2010/wordprocessingShape" mc:Ignorable="w14 w15 w16se w16cid w16 w16cex w16sdtdh w16du wp14">
   <w:body>
     <w:tbl>
       <w:tblPr>
@@ -42,9 +42,9 @@
                 <w:noProof/>
               </w:rPr>
               <w:drawing>
-                <wp:inline distT="0" distB="0" distL="0" distR="0" wp14:anchorId="34E38942" wp14:editId="63F37EB2">
-                  <wp:extent cx="1440000" cy="1440000"/>
-                  <wp:effectExtent l="0" t="0" r="8255" b="8255"/>
+                <wp:inline distT="0" distB="0" distL="0" distR="0" wp14:anchorId="34E38942" wp14:editId="1708DF92">
+                  <wp:extent cx="1187450" cy="1149350"/>
+                  <wp:effectExtent l="0" t="0" r="0" b="0"/>
                   <wp:docPr id="490728169" name="图片 1" descr="图片包含 动物, 桌子, 照片, 游戏机&#10;&#10;描述已自动生成"/>
                   <wp:cNvGraphicFramePr>
                     <a:graphicFrameLocks xmlns:a="http://schemas.openxmlformats.org/drawingml/2006/main" noChangeAspect="1"/>
@@ -56,7 +56,7 @@
                           <pic:cNvPr id="490728169" name="图片 1" descr="图片包含 动物, 桌子, 照片, 游戏机&#10;&#10;描述已自动生成"/>
                           <pic:cNvPicPr/>
                         </pic:nvPicPr>
-                        <pic:blipFill>
+                        <pic:blipFill rotWithShape="1">
                           <a:blip r:embed="rId4" cstate="print">
                             <a:extLst>
                               <a:ext uri="{28A0092B-C50C-407E-A947-70E740481C1C}">
@@ -64,18 +64,25 @@
                               </a:ext>
                             </a:extLst>
                           </a:blip>
-                          <a:stretch>
-                            <a:fillRect/>
-                          </a:stretch>
+                          <a:srcRect l="9704" t="10145" r="7807" b="10014"/>
+                          <a:stretch/>
                         </pic:blipFill>
-                        <pic:spPr>
+                        <pic:spPr bwMode="auto">
                           <a:xfrm>
                             <a:off x="0" y="0"/>
-                            <a:ext cx="1440000" cy="1440000"/>
+                            <a:ext cx="1187825" cy="1149713"/>
                           </a:xfrm>
                           <a:prstGeom prst="rect">
                             <a:avLst/>
                           </a:prstGeom>
+                          <a:ln>
+                            <a:noFill/>
+                          </a:ln>
+                          <a:extLst>
+                            <a:ext uri="{53640926-AAD7-44D8-BBD7-CCE9431645EC}">
+                              <a14:shadowObscured xmlns:a14="http://schemas.microsoft.com/office/drawing/2010/main"/>
+                            </a:ext>
+                          </a:extLst>
                         </pic:spPr>
                       </pic:pic>
                     </a:graphicData>
@@ -103,11 +110,12 @@
             <w:r>
               <w:rPr>
                 <w:rFonts w:ascii="阿里巴巴普惠体 3.0 55 Regular" w:eastAsia="阿里巴巴普惠体 3.0 55 Regular" w:hAnsi="阿里巴巴普惠体 3.0 55 Regular" w:cs="阿里巴巴普惠体 3.0 55 Regular"/>
+                <w:noProof/>
               </w:rPr>
               <w:drawing>
-                <wp:inline distT="0" distB="0" distL="0" distR="0" wp14:anchorId="42435174" wp14:editId="011A2B15">
-                  <wp:extent cx="1440000" cy="1440000"/>
-                  <wp:effectExtent l="0" t="0" r="8255" b="8255"/>
+                <wp:inline distT="0" distB="0" distL="0" distR="0" wp14:anchorId="42435174" wp14:editId="2A52127E">
+                  <wp:extent cx="1168399" cy="1346200"/>
+                  <wp:effectExtent l="0" t="0" r="0" b="6350"/>
                   <wp:docPr id="1961478277" name="图片 2" descr="男子的脸部特写与配字黑白照&#10;&#10;低可信度描述已自动生成"/>
                   <wp:cNvGraphicFramePr>
                     <a:graphicFrameLocks xmlns:a="http://schemas.openxmlformats.org/drawingml/2006/main" noChangeAspect="1"/>
@@ -119,7 +127,7 @@
                           <pic:cNvPr id="1961478277" name="图片 2" descr="男子的脸部特写与配字黑白照&#10;&#10;低可信度描述已自动生成"/>
                           <pic:cNvPicPr/>
                         </pic:nvPicPr>
-                        <pic:blipFill>
+                        <pic:blipFill rotWithShape="1">
                           <a:blip r:embed="rId5" cstate="print">
                             <a:extLst>
                               <a:ext uri="{28A0092B-C50C-407E-A947-70E740481C1C}">
@@ -127,18 +135,25 @@
                               </a:ext>
                             </a:extLst>
                           </a:blip>
-                          <a:stretch>
-                            <a:fillRect/>
-                          </a:stretch>
+                          <a:srcRect l="11469" t="4412" r="7367" b="2074"/>
+                          <a:stretch/>
                         </pic:blipFill>
-                        <pic:spPr>
+                        <pic:spPr bwMode="auto">
                           <a:xfrm>
                             <a:off x="0" y="0"/>
-                            <a:ext cx="1440000" cy="1440000"/>
+                            <a:ext cx="1168768" cy="1346626"/>
                           </a:xfrm>
                           <a:prstGeom prst="rect">
                             <a:avLst/>
                           </a:prstGeom>
+                          <a:ln>
+                            <a:noFill/>
+                          </a:ln>
+                          <a:extLst>
+                            <a:ext uri="{53640926-AAD7-44D8-BBD7-CCE9431645EC}">
+                              <a14:shadowObscured xmlns:a14="http://schemas.microsoft.com/office/drawing/2010/main"/>
+                            </a:ext>
+                          </a:extLst>
                         </pic:spPr>
                       </pic:pic>
                     </a:graphicData>
@@ -169,9 +184,9 @@
                 <w:noProof/>
               </w:rPr>
               <w:drawing>
-                <wp:inline distT="0" distB="0" distL="0" distR="0" wp14:anchorId="6FFC94FC" wp14:editId="66C3D047">
-                  <wp:extent cx="1440000" cy="1440000"/>
-                  <wp:effectExtent l="0" t="0" r="8255" b="8255"/>
+                <wp:inline distT="0" distB="0" distL="0" distR="0" wp14:anchorId="6FFC94FC" wp14:editId="066FA2CF">
+                  <wp:extent cx="1200149" cy="1193800"/>
+                  <wp:effectExtent l="0" t="0" r="635" b="6350"/>
                   <wp:docPr id="836372380" name="图片 3" descr="男子的脸部特写与配字黑白照&#10;&#10;中度可信度描述已自动生成"/>
                   <wp:cNvGraphicFramePr>
                     <a:graphicFrameLocks xmlns:a="http://schemas.openxmlformats.org/drawingml/2006/main" noChangeAspect="1"/>
@@ -183,7 +198,7 @@
                           <pic:cNvPr id="836372380" name="图片 3" descr="男子的脸部特写与配字黑白照&#10;&#10;中度可信度描述已自动生成"/>
                           <pic:cNvPicPr/>
                         </pic:nvPicPr>
-                        <pic:blipFill>
+                        <pic:blipFill rotWithShape="1">
                           <a:blip r:embed="rId6" cstate="print">
                             <a:extLst>
                               <a:ext uri="{28A0092B-C50C-407E-A947-70E740481C1C}">
@@ -191,18 +206,25 @@
                               </a:ext>
                             </a:extLst>
                           </a:blip>
-                          <a:stretch>
-                            <a:fillRect/>
-                          </a:stretch>
+                          <a:srcRect l="8822" t="9705" r="7807" b="7367"/>
+                          <a:stretch/>
                         </pic:blipFill>
-                        <pic:spPr>
+                        <pic:spPr bwMode="auto">
                           <a:xfrm>
                             <a:off x="0" y="0"/>
-                            <a:ext cx="1440000" cy="1440000"/>
+                            <a:ext cx="1200528" cy="1194177"/>
                           </a:xfrm>
                           <a:prstGeom prst="rect">
                             <a:avLst/>
                           </a:prstGeom>
+                          <a:ln>
+                            <a:noFill/>
+                          </a:ln>
+                          <a:extLst>
+                            <a:ext uri="{53640926-AAD7-44D8-BBD7-CCE9431645EC}">
+                              <a14:shadowObscured xmlns:a14="http://schemas.microsoft.com/office/drawing/2010/main"/>
+                            </a:ext>
+                          </a:extLst>
                         </pic:spPr>
                       </pic:pic>
                     </a:graphicData>
@@ -233,9 +255,9 @@
                 <w:noProof/>
               </w:rPr>
               <w:drawing>
-                <wp:inline distT="0" distB="0" distL="0" distR="0" wp14:anchorId="4383C554" wp14:editId="4586FDCF">
-                  <wp:extent cx="1440000" cy="1440000"/>
-                  <wp:effectExtent l="0" t="0" r="8255" b="8255"/>
+                <wp:inline distT="0" distB="0" distL="0" distR="0" wp14:anchorId="4383C554" wp14:editId="13EDC47E">
+                  <wp:extent cx="1187449" cy="1206500"/>
+                  <wp:effectExtent l="0" t="0" r="0" b="0"/>
                   <wp:docPr id="1237597048" name="图片 4" descr="卡通人物&#10;&#10;低可信度描述已自动生成"/>
                   <wp:cNvGraphicFramePr>
                     <a:graphicFrameLocks xmlns:a="http://schemas.openxmlformats.org/drawingml/2006/main" noChangeAspect="1"/>
@@ -247,7 +269,7 @@
                           <pic:cNvPr id="1237597048" name="图片 4" descr="卡通人物&#10;&#10;低可信度描述已自动生成"/>
                           <pic:cNvPicPr/>
                         </pic:nvPicPr>
-                        <pic:blipFill>
+                        <pic:blipFill rotWithShape="1">
                           <a:blip r:embed="rId7" cstate="print">
                             <a:extLst>
                               <a:ext uri="{28A0092B-C50C-407E-A947-70E740481C1C}">
@@ -255,18 +277,25 @@
                               </a:ext>
                             </a:extLst>
                           </a:blip>
-                          <a:stretch>
-                            <a:fillRect/>
-                          </a:stretch>
+                          <a:srcRect l="11028" t="8381" r="6484" b="7808"/>
+                          <a:stretch/>
                         </pic:blipFill>
-                        <pic:spPr>
+                        <pic:spPr bwMode="auto">
                           <a:xfrm>
                             <a:off x="0" y="0"/>
-                            <a:ext cx="1440000" cy="1440000"/>
+                            <a:ext cx="1187824" cy="1206881"/>
                           </a:xfrm>
                           <a:prstGeom prst="rect">
                             <a:avLst/>
                           </a:prstGeom>
+                          <a:ln>
+                            <a:noFill/>
+                          </a:ln>
+                          <a:extLst>
+                            <a:ext uri="{53640926-AAD7-44D8-BBD7-CCE9431645EC}">
+                              <a14:shadowObscured xmlns:a14="http://schemas.microsoft.com/office/drawing/2010/main"/>
+                            </a:ext>
+                          </a:extLst>
                         </pic:spPr>
                       </pic:pic>
                     </a:graphicData>
@@ -298,9 +327,9 @@
                 <w:noProof/>
               </w:rPr>
               <w:drawing>
-                <wp:inline distT="0" distB="0" distL="0" distR="0" wp14:anchorId="017C1009" wp14:editId="0F7FC90B">
-                  <wp:extent cx="1440000" cy="1440000"/>
-                  <wp:effectExtent l="0" t="0" r="8255" b="8255"/>
+                <wp:inline distT="0" distB="0" distL="0" distR="0" wp14:anchorId="017C1009" wp14:editId="64EA8499">
+                  <wp:extent cx="1225550" cy="1181100"/>
+                  <wp:effectExtent l="0" t="0" r="0" b="0"/>
                   <wp:docPr id="1342124981" name="图片 5" descr="卡通人物&#10;&#10;低可信度描述已自动生成"/>
                   <wp:cNvGraphicFramePr>
                     <a:graphicFrameLocks xmlns:a="http://schemas.openxmlformats.org/drawingml/2006/main" noChangeAspect="1"/>
@@ -312,7 +341,7 @@
                           <pic:cNvPr id="1342124981" name="图片 5" descr="卡通人物&#10;&#10;低可信度描述已自动生成"/>
                           <pic:cNvPicPr/>
                         </pic:nvPicPr>
-                        <pic:blipFill>
+                        <pic:blipFill rotWithShape="1">
                           <a:blip r:embed="rId8" cstate="print">
                             <a:extLst>
                               <a:ext uri="{28A0092B-C50C-407E-A947-70E740481C1C}">
@@ -320,18 +349,25 @@
                               </a:ext>
                             </a:extLst>
                           </a:blip>
-                          <a:stretch>
-                            <a:fillRect/>
-                          </a:stretch>
+                          <a:srcRect l="8822" t="9704" r="6043" b="8249"/>
+                          <a:stretch/>
                         </pic:blipFill>
-                        <pic:spPr>
+                        <pic:spPr bwMode="auto">
                           <a:xfrm>
                             <a:off x="0" y="0"/>
-                            <a:ext cx="1440000" cy="1440000"/>
+                            <a:ext cx="1225938" cy="1181474"/>
                           </a:xfrm>
                           <a:prstGeom prst="rect">
                             <a:avLst/>
                           </a:prstGeom>
+                          <a:ln>
+                            <a:noFill/>
+                          </a:ln>
+                          <a:extLst>
+                            <a:ext uri="{53640926-AAD7-44D8-BBD7-CCE9431645EC}">
+                              <a14:shadowObscured xmlns:a14="http://schemas.microsoft.com/office/drawing/2010/main"/>
+                            </a:ext>
+                          </a:extLst>
                         </pic:spPr>
                       </pic:pic>
                     </a:graphicData>
@@ -624,9 +660,9 @@
                 <w:noProof/>
               </w:rPr>
               <w:drawing>
-                <wp:inline distT="0" distB="0" distL="0" distR="0" wp14:anchorId="5063C84C" wp14:editId="1F07F39D">
-                  <wp:extent cx="1440000" cy="1440000"/>
-                  <wp:effectExtent l="0" t="0" r="8255" b="8255"/>
+                <wp:inline distT="0" distB="0" distL="0" distR="0" wp14:anchorId="5063C84C" wp14:editId="1FBE5C60">
+                  <wp:extent cx="1219200" cy="1193800"/>
+                  <wp:effectExtent l="0" t="0" r="0" b="6350"/>
                   <wp:docPr id="354685217" name="图片 6" descr="男子的脸部特写与配字黑白照&#10;&#10;中度可信度描述已自动生成"/>
                   <wp:cNvGraphicFramePr>
                     <a:graphicFrameLocks xmlns:a="http://schemas.openxmlformats.org/drawingml/2006/main" noChangeAspect="1"/>
@@ -638,7 +674,7 @@
                           <pic:cNvPr id="354685217" name="图片 6" descr="男子的脸部特写与配字黑白照&#10;&#10;中度可信度描述已自动生成"/>
                           <pic:cNvPicPr/>
                         </pic:nvPicPr>
-                        <pic:blipFill>
+                        <pic:blipFill rotWithShape="1">
                           <a:blip r:embed="rId9" cstate="print">
                             <a:extLst>
                               <a:ext uri="{28A0092B-C50C-407E-A947-70E740481C1C}">
@@ -646,18 +682,25 @@
                               </a:ext>
                             </a:extLst>
                           </a:blip>
-                          <a:stretch>
-                            <a:fillRect/>
-                          </a:stretch>
+                          <a:srcRect l="9704" t="7940" r="5602" b="9131"/>
+                          <a:stretch/>
                         </pic:blipFill>
-                        <pic:spPr>
+                        <pic:spPr bwMode="auto">
                           <a:xfrm>
                             <a:off x="0" y="0"/>
-                            <a:ext cx="1440000" cy="1440000"/>
+                            <a:ext cx="1219586" cy="1194178"/>
                           </a:xfrm>
                           <a:prstGeom prst="rect">
                             <a:avLst/>
                           </a:prstGeom>
+                          <a:ln>
+                            <a:noFill/>
+                          </a:ln>
+                          <a:extLst>
+                            <a:ext uri="{53640926-AAD7-44D8-BBD7-CCE9431645EC}">
+                              <a14:shadowObscured xmlns:a14="http://schemas.microsoft.com/office/drawing/2010/main"/>
+                            </a:ext>
+                          </a:extLst>
                         </pic:spPr>
                       </pic:pic>
                     </a:graphicData>
@@ -688,9 +731,9 @@
                 <w:noProof/>
               </w:rPr>
               <w:drawing>
-                <wp:inline distT="0" distB="0" distL="0" distR="0" wp14:anchorId="4250AC2F" wp14:editId="2BEA4C9C">
-                  <wp:extent cx="1440000" cy="1440000"/>
-                  <wp:effectExtent l="0" t="0" r="8255" b="8255"/>
+                <wp:inline distT="0" distB="0" distL="0" distR="0" wp14:anchorId="4250AC2F" wp14:editId="24DF25EB">
+                  <wp:extent cx="1168379" cy="1193800"/>
+                  <wp:effectExtent l="0" t="0" r="0" b="6350"/>
                   <wp:docPr id="755162990" name="图片 7" descr="图片包含 游戏机&#10;&#10;描述已自动生成"/>
                   <wp:cNvGraphicFramePr>
                     <a:graphicFrameLocks xmlns:a="http://schemas.openxmlformats.org/drawingml/2006/main" noChangeAspect="1"/>
@@ -702,7 +745,7 @@
                           <pic:cNvPr id="755162990" name="图片 7" descr="图片包含 游戏机&#10;&#10;描述已自动生成"/>
                           <pic:cNvPicPr/>
                         </pic:nvPicPr>
-                        <pic:blipFill>
+                        <pic:blipFill rotWithShape="1">
                           <a:blip r:embed="rId10" cstate="print">
                             <a:extLst>
                               <a:ext uri="{28A0092B-C50C-407E-A947-70E740481C1C}">
@@ -710,18 +753,25 @@
                               </a:ext>
                             </a:extLst>
                           </a:blip>
-                          <a:stretch>
-                            <a:fillRect/>
-                          </a:stretch>
+                          <a:srcRect l="11471" t="7058" r="7327" b="9971"/>
+                          <a:stretch/>
                         </pic:blipFill>
-                        <pic:spPr>
+                        <pic:spPr bwMode="auto">
                           <a:xfrm>
                             <a:off x="0" y="0"/>
-                            <a:ext cx="1440000" cy="1440000"/>
+                            <a:ext cx="1169319" cy="1194761"/>
                           </a:xfrm>
                           <a:prstGeom prst="rect">
                             <a:avLst/>
                           </a:prstGeom>
+                          <a:ln>
+                            <a:noFill/>
+                          </a:ln>
+                          <a:extLst>
+                            <a:ext uri="{53640926-AAD7-44D8-BBD7-CCE9431645EC}">
+                              <a14:shadowObscured xmlns:a14="http://schemas.microsoft.com/office/drawing/2010/main"/>
+                            </a:ext>
+                          </a:extLst>
                         </pic:spPr>
                       </pic:pic>
                     </a:graphicData>
@@ -752,9 +802,9 @@
                 <w:noProof/>
               </w:rPr>
               <w:drawing>
-                <wp:inline distT="0" distB="0" distL="0" distR="0" wp14:anchorId="652157EF" wp14:editId="4B3767D5">
-                  <wp:extent cx="1440000" cy="1440000"/>
-                  <wp:effectExtent l="0" t="0" r="8255" b="8255"/>
+                <wp:inline distT="0" distB="0" distL="0" distR="0" wp14:anchorId="652157EF" wp14:editId="66A36178">
+                  <wp:extent cx="1162049" cy="1212850"/>
+                  <wp:effectExtent l="0" t="0" r="635" b="6350"/>
                   <wp:docPr id="710890077" name="图片 8" descr="图片包含 照片, 桌子, 监控, 动物&#10;&#10;描述已自动生成"/>
                   <wp:cNvGraphicFramePr>
                     <a:graphicFrameLocks xmlns:a="http://schemas.openxmlformats.org/drawingml/2006/main" noChangeAspect="1"/>
@@ -766,7 +816,7 @@
                           <pic:cNvPr id="710890077" name="图片 8" descr="图片包含 照片, 桌子, 监控, 动物&#10;&#10;描述已自动生成"/>
                           <pic:cNvPicPr/>
                         </pic:nvPicPr>
-                        <pic:blipFill>
+                        <pic:blipFill rotWithShape="1">
                           <a:blip r:embed="rId11" cstate="print">
                             <a:extLst>
                               <a:ext uri="{28A0092B-C50C-407E-A947-70E740481C1C}">
@@ -774,18 +824,25 @@
                               </a:ext>
                             </a:extLst>
                           </a:blip>
-                          <a:stretch>
-                            <a:fillRect/>
-                          </a:stretch>
+                          <a:srcRect l="10146" t="9264" r="9130" b="6484"/>
+                          <a:stretch/>
                         </pic:blipFill>
-                        <pic:spPr>
+                        <pic:spPr bwMode="auto">
                           <a:xfrm>
                             <a:off x="0" y="0"/>
-                            <a:ext cx="1440000" cy="1440000"/>
+                            <a:ext cx="1162416" cy="1213233"/>
                           </a:xfrm>
                           <a:prstGeom prst="rect">
                             <a:avLst/>
                           </a:prstGeom>
+                          <a:ln>
+                            <a:noFill/>
+                          </a:ln>
+                          <a:extLst>
+                            <a:ext uri="{53640926-AAD7-44D8-BBD7-CCE9431645EC}">
+                              <a14:shadowObscured xmlns:a14="http://schemas.microsoft.com/office/drawing/2010/main"/>
+                            </a:ext>
+                          </a:extLst>
                         </pic:spPr>
                       </pic:pic>
                     </a:graphicData>
@@ -818,9 +875,9 @@
                 <w:noProof/>
               </w:rPr>
               <w:drawing>
-                <wp:inline distT="0" distB="0" distL="0" distR="0" wp14:anchorId="50A2C05E" wp14:editId="0EBABC94">
-                  <wp:extent cx="1440000" cy="1440000"/>
-                  <wp:effectExtent l="0" t="0" r="8255" b="8255"/>
+                <wp:inline distT="0" distB="0" distL="0" distR="0" wp14:anchorId="50A2C05E" wp14:editId="27CA3717">
+                  <wp:extent cx="1187449" cy="1193800"/>
+                  <wp:effectExtent l="0" t="0" r="0" b="6350"/>
                   <wp:docPr id="1110158159" name="图片 9" descr="图片包含 监控, 照片, 旧, 电视&#10;&#10;描述已自动生成"/>
                   <wp:cNvGraphicFramePr>
                     <a:graphicFrameLocks xmlns:a="http://schemas.openxmlformats.org/drawingml/2006/main" noChangeAspect="1"/>
@@ -832,7 +889,7 @@
                           <pic:cNvPr id="1110158159" name="图片 9" descr="图片包含 监控, 照片, 旧, 电视&#10;&#10;描述已自动生成"/>
                           <pic:cNvPicPr/>
                         </pic:nvPicPr>
-                        <pic:blipFill>
+                        <pic:blipFill rotWithShape="1">
                           <a:blip r:embed="rId12" cstate="print">
                             <a:extLst>
                               <a:ext uri="{28A0092B-C50C-407E-A947-70E740481C1C}">
@@ -840,18 +897,25 @@
                               </a:ext>
                             </a:extLst>
                           </a:blip>
-                          <a:stretch>
-                            <a:fillRect/>
-                          </a:stretch>
+                          <a:srcRect l="10587" t="10146" r="6925" b="6925"/>
+                          <a:stretch/>
                         </pic:blipFill>
-                        <pic:spPr>
+                        <pic:spPr bwMode="auto">
                           <a:xfrm>
                             <a:off x="0" y="0"/>
-                            <a:ext cx="1440000" cy="1440000"/>
+                            <a:ext cx="1187824" cy="1194177"/>
                           </a:xfrm>
                           <a:prstGeom prst="rect">
                             <a:avLst/>
                           </a:prstGeom>
+                          <a:ln>
+                            <a:noFill/>
+                          </a:ln>
+                          <a:extLst>
+                            <a:ext uri="{53640926-AAD7-44D8-BBD7-CCE9431645EC}">
+                              <a14:shadowObscured xmlns:a14="http://schemas.microsoft.com/office/drawing/2010/main"/>
+                            </a:ext>
+                          </a:extLst>
                         </pic:spPr>
                       </pic:pic>
                     </a:graphicData>
@@ -883,9 +947,9 @@
                 <w:noProof/>
               </w:rPr>
               <w:drawing>
-                <wp:inline distT="0" distB="0" distL="0" distR="0" wp14:anchorId="0CEBF59C" wp14:editId="5D76E59B">
-                  <wp:extent cx="1440000" cy="1440000"/>
-                  <wp:effectExtent l="0" t="0" r="8255" b="8255"/>
+                <wp:inline distT="0" distB="0" distL="0" distR="0" wp14:anchorId="0CEBF59C" wp14:editId="375A57BA">
+                  <wp:extent cx="1181099" cy="1212850"/>
+                  <wp:effectExtent l="0" t="0" r="635" b="6350"/>
                   <wp:docPr id="836644527" name="图片 10" descr="夜晚的月亮&#10;&#10;中度可信度描述已自动生成"/>
                   <wp:cNvGraphicFramePr>
                     <a:graphicFrameLocks xmlns:a="http://schemas.openxmlformats.org/drawingml/2006/main" noChangeAspect="1"/>
@@ -897,7 +961,7 @@
                           <pic:cNvPr id="836644527" name="图片 10" descr="夜晚的月亮&#10;&#10;中度可信度描述已自动生成"/>
                           <pic:cNvPicPr/>
                         </pic:nvPicPr>
-                        <pic:blipFill>
+                        <pic:blipFill rotWithShape="1">
                           <a:blip r:embed="rId13" cstate="print">
                             <a:extLst>
                               <a:ext uri="{28A0092B-C50C-407E-A947-70E740481C1C}">
@@ -905,18 +969,25 @@
                               </a:ext>
                             </a:extLst>
                           </a:blip>
-                          <a:stretch>
-                            <a:fillRect/>
-                          </a:stretch>
+                          <a:srcRect l="11028" t="7940" r="6925" b="7808"/>
+                          <a:stretch/>
                         </pic:blipFill>
-                        <pic:spPr>
+                        <pic:spPr bwMode="auto">
                           <a:xfrm>
                             <a:off x="0" y="0"/>
-                            <a:ext cx="1440000" cy="1440000"/>
+                            <a:ext cx="1181472" cy="1213233"/>
                           </a:xfrm>
                           <a:prstGeom prst="rect">
                             <a:avLst/>
                           </a:prstGeom>
+                          <a:ln>
+                            <a:noFill/>
+                          </a:ln>
+                          <a:extLst>
+                            <a:ext uri="{53640926-AAD7-44D8-BBD7-CCE9431645EC}">
+                              <a14:shadowObscured xmlns:a14="http://schemas.microsoft.com/office/drawing/2010/main"/>
+                            </a:ext>
+                          </a:extLst>
                         </pic:spPr>
                       </pic:pic>
                     </a:graphicData>
@@ -1213,9 +1284,9 @@
                 <w:noProof/>
               </w:rPr>
               <w:drawing>
-                <wp:inline distT="0" distB="0" distL="0" distR="0" wp14:anchorId="24FA3BBB" wp14:editId="5A35CFEF">
-                  <wp:extent cx="1440000" cy="1440000"/>
-                  <wp:effectExtent l="0" t="0" r="8255" b="8255"/>
+                <wp:inline distT="0" distB="0" distL="0" distR="0" wp14:anchorId="24FA3BBB" wp14:editId="611B128C">
+                  <wp:extent cx="1162049" cy="1174750"/>
+                  <wp:effectExtent l="0" t="0" r="635" b="6350"/>
                   <wp:docPr id="1076908874" name="图片 11" descr="电子设备的屏幕&#10;&#10;中度可信度描述已自动生成"/>
                   <wp:cNvGraphicFramePr>
                     <a:graphicFrameLocks xmlns:a="http://schemas.openxmlformats.org/drawingml/2006/main" noChangeAspect="1"/>
@@ -1227,7 +1298,7 @@
                           <pic:cNvPr id="1076908874" name="图片 11" descr="电子设备的屏幕&#10;&#10;中度可信度描述已自动生成"/>
                           <pic:cNvPicPr/>
                         </pic:nvPicPr>
-                        <pic:blipFill>
+                        <pic:blipFill rotWithShape="1">
                           <a:blip r:embed="rId14" cstate="print">
                             <a:extLst>
                               <a:ext uri="{28A0092B-C50C-407E-A947-70E740481C1C}">
@@ -1235,18 +1306,25 @@
                               </a:ext>
                             </a:extLst>
                           </a:blip>
-                          <a:stretch>
-                            <a:fillRect/>
-                          </a:stretch>
+                          <a:srcRect l="11028" t="10587" r="8248" b="7808"/>
+                          <a:stretch/>
                         </pic:blipFill>
-                        <pic:spPr>
+                        <pic:spPr bwMode="auto">
                           <a:xfrm>
                             <a:off x="0" y="0"/>
-                            <a:ext cx="1440000" cy="1440000"/>
+                            <a:ext cx="1162416" cy="1175121"/>
                           </a:xfrm>
                           <a:prstGeom prst="rect">
                             <a:avLst/>
                           </a:prstGeom>
+                          <a:ln>
+                            <a:noFill/>
+                          </a:ln>
+                          <a:extLst>
+                            <a:ext uri="{53640926-AAD7-44D8-BBD7-CCE9431645EC}">
+                              <a14:shadowObscured xmlns:a14="http://schemas.microsoft.com/office/drawing/2010/main"/>
+                            </a:ext>
+                          </a:extLst>
                         </pic:spPr>
                       </pic:pic>
                     </a:graphicData>
@@ -1281,9 +1359,9 @@
                 <w:noProof/>
               </w:rPr>
               <w:drawing>
-                <wp:inline distT="0" distB="0" distL="0" distR="0" wp14:anchorId="78C9F4B7" wp14:editId="69F795AC">
-                  <wp:extent cx="1440000" cy="1440000"/>
-                  <wp:effectExtent l="0" t="0" r="8255" b="8255"/>
+                <wp:inline distT="0" distB="0" distL="0" distR="0" wp14:anchorId="78C9F4B7" wp14:editId="0A054AAD">
+                  <wp:extent cx="1149349" cy="1187450"/>
+                  <wp:effectExtent l="0" t="0" r="0" b="0"/>
                   <wp:docPr id="738329596" name="图片 12" descr="图片包含 照片, 监控, 游戏机, 话筒&#10;&#10;描述已自动生成"/>
                   <wp:cNvGraphicFramePr>
                     <a:graphicFrameLocks xmlns:a="http://schemas.openxmlformats.org/drawingml/2006/main" noChangeAspect="1"/>
@@ -1295,7 +1373,7 @@
                           <pic:cNvPr id="738329596" name="图片 12" descr="图片包含 照片, 监控, 游戏机, 话筒&#10;&#10;描述已自动生成"/>
                           <pic:cNvPicPr/>
                         </pic:nvPicPr>
-                        <pic:blipFill>
+                        <pic:blipFill rotWithShape="1">
                           <a:blip r:embed="rId15" cstate="print">
                             <a:extLst>
                               <a:ext uri="{28A0092B-C50C-407E-A947-70E740481C1C}">
@@ -1303,18 +1381,25 @@
                               </a:ext>
                             </a:extLst>
                           </a:blip>
-                          <a:stretch>
-                            <a:fillRect/>
-                          </a:stretch>
+                          <a:srcRect l="11910" t="8382" r="8248" b="9131"/>
+                          <a:stretch/>
                         </pic:blipFill>
-                        <pic:spPr>
+                        <pic:spPr bwMode="auto">
                           <a:xfrm>
                             <a:off x="0" y="0"/>
-                            <a:ext cx="1440000" cy="1440000"/>
+                            <a:ext cx="1149712" cy="1187825"/>
                           </a:xfrm>
                           <a:prstGeom prst="rect">
                             <a:avLst/>
                           </a:prstGeom>
+                          <a:ln>
+                            <a:noFill/>
+                          </a:ln>
+                          <a:extLst>
+                            <a:ext uri="{53640926-AAD7-44D8-BBD7-CCE9431645EC}">
+                              <a14:shadowObscured xmlns:a14="http://schemas.microsoft.com/office/drawing/2010/main"/>
+                            </a:ext>
+                          </a:extLst>
                         </pic:spPr>
                       </pic:pic>
                     </a:graphicData>
@@ -1349,9 +1434,9 @@
                 <w:noProof/>
               </w:rPr>
               <w:drawing>
-                <wp:inline distT="0" distB="0" distL="0" distR="0" wp14:anchorId="40F1426F" wp14:editId="11CFBFA3">
-                  <wp:extent cx="1440000" cy="1440000"/>
-                  <wp:effectExtent l="0" t="0" r="8255" b="8255"/>
+                <wp:inline distT="0" distB="0" distL="0" distR="0" wp14:anchorId="40F1426F" wp14:editId="212DAD43">
+                  <wp:extent cx="1168399" cy="1162050"/>
+                  <wp:effectExtent l="0" t="0" r="0" b="0"/>
                   <wp:docPr id="1023753142" name="图片 13" descr="图片包含 动物, 游戏机&#10;&#10;描述已自动生成"/>
                   <wp:cNvGraphicFramePr>
                     <a:graphicFrameLocks xmlns:a="http://schemas.openxmlformats.org/drawingml/2006/main" noChangeAspect="1"/>
@@ -1363,7 +1448,7 @@
                           <pic:cNvPr id="1023753142" name="图片 13" descr="图片包含 动物, 游戏机&#10;&#10;描述已自动生成"/>
                           <pic:cNvPicPr/>
                         </pic:nvPicPr>
-                        <pic:blipFill>
+                        <pic:blipFill rotWithShape="1">
                           <a:blip r:embed="rId16" cstate="print">
                             <a:extLst>
                               <a:ext uri="{28A0092B-C50C-407E-A947-70E740481C1C}">
@@ -1371,18 +1456,25 @@
                               </a:ext>
                             </a:extLst>
                           </a:blip>
-                          <a:stretch>
-                            <a:fillRect/>
-                          </a:stretch>
+                          <a:srcRect l="11910" t="10587" r="6925" b="8690"/>
+                          <a:stretch/>
                         </pic:blipFill>
-                        <pic:spPr>
+                        <pic:spPr bwMode="auto">
                           <a:xfrm>
                             <a:off x="0" y="0"/>
-                            <a:ext cx="1440000" cy="1440000"/>
+                            <a:ext cx="1168768" cy="1162417"/>
                           </a:xfrm>
                           <a:prstGeom prst="rect">
                             <a:avLst/>
                           </a:prstGeom>
+                          <a:ln>
+                            <a:noFill/>
+                          </a:ln>
+                          <a:extLst>
+                            <a:ext uri="{53640926-AAD7-44D8-BBD7-CCE9431645EC}">
+                              <a14:shadowObscured xmlns:a14="http://schemas.microsoft.com/office/drawing/2010/main"/>
+                            </a:ext>
+                          </a:extLst>
                         </pic:spPr>
                       </pic:pic>
                     </a:graphicData>
@@ -1417,9 +1509,9 @@
                 <w:noProof/>
               </w:rPr>
               <w:drawing>
-                <wp:inline distT="0" distB="0" distL="0" distR="0" wp14:anchorId="0649335E" wp14:editId="6CBFB6AB">
-                  <wp:extent cx="1440000" cy="1440000"/>
-                  <wp:effectExtent l="0" t="0" r="8255" b="8255"/>
+                <wp:inline distT="0" distB="0" distL="0" distR="0" wp14:anchorId="0649335E" wp14:editId="49D7C1DD">
+                  <wp:extent cx="1174749" cy="1181100"/>
+                  <wp:effectExtent l="0" t="0" r="6985" b="0"/>
                   <wp:docPr id="2046482659" name="图片 14" descr="黑胶唱片的封面&#10;&#10;低可信度描述已自动生成"/>
                   <wp:cNvGraphicFramePr>
                     <a:graphicFrameLocks xmlns:a="http://schemas.openxmlformats.org/drawingml/2006/main" noChangeAspect="1"/>
@@ -1431,7 +1523,7 @@
                           <pic:cNvPr id="2046482659" name="图片 14" descr="黑胶唱片的封面&#10;&#10;低可信度描述已自动生成"/>
                           <pic:cNvPicPr/>
                         </pic:nvPicPr>
-                        <pic:blipFill>
+                        <pic:blipFill rotWithShape="1">
                           <a:blip r:embed="rId17" cstate="print">
                             <a:extLst>
                               <a:ext uri="{28A0092B-C50C-407E-A947-70E740481C1C}">
@@ -1439,18 +1531,25 @@
                               </a:ext>
                             </a:extLst>
                           </a:blip>
-                          <a:stretch>
-                            <a:fillRect/>
-                          </a:stretch>
+                          <a:srcRect l="11028" t="10587" r="7366" b="7367"/>
+                          <a:stretch/>
                         </pic:blipFill>
-                        <pic:spPr>
+                        <pic:spPr bwMode="auto">
                           <a:xfrm>
                             <a:off x="0" y="0"/>
-                            <a:ext cx="1440000" cy="1440000"/>
+                            <a:ext cx="1175120" cy="1181473"/>
                           </a:xfrm>
                           <a:prstGeom prst="rect">
                             <a:avLst/>
                           </a:prstGeom>
+                          <a:ln>
+                            <a:noFill/>
+                          </a:ln>
+                          <a:extLst>
+                            <a:ext uri="{53640926-AAD7-44D8-BBD7-CCE9431645EC}">
+                              <a14:shadowObscured xmlns:a14="http://schemas.microsoft.com/office/drawing/2010/main"/>
+                            </a:ext>
+                          </a:extLst>
                         </pic:spPr>
                       </pic:pic>
                     </a:graphicData>
@@ -1485,9 +1584,9 @@
                 <w:noProof/>
               </w:rPr>
               <w:drawing>
-                <wp:inline distT="0" distB="0" distL="0" distR="0" wp14:anchorId="47972230" wp14:editId="1F3FC6F0">
-                  <wp:extent cx="1440000" cy="1440000"/>
-                  <wp:effectExtent l="0" t="0" r="8255" b="8255"/>
+                <wp:inline distT="0" distB="0" distL="0" distR="0" wp14:anchorId="47972230" wp14:editId="6690EE83">
+                  <wp:extent cx="1168399" cy="1187450"/>
+                  <wp:effectExtent l="0" t="0" r="0" b="0"/>
                   <wp:docPr id="471589985" name="图片 15" descr="男子的脸部特写与图片配字黑白照&#10;&#10;低可信度描述已自动生成"/>
                   <wp:cNvGraphicFramePr>
                     <a:graphicFrameLocks xmlns:a="http://schemas.openxmlformats.org/drawingml/2006/main" noChangeAspect="1"/>
@@ -1499,7 +1598,7 @@
                           <pic:cNvPr id="471589985" name="图片 15" descr="男子的脸部特写与图片配字黑白照&#10;&#10;低可信度描述已自动生成"/>
                           <pic:cNvPicPr/>
                         </pic:nvPicPr>
-                        <pic:blipFill>
+                        <pic:blipFill rotWithShape="1">
                           <a:blip r:embed="rId18" cstate="print">
                             <a:extLst>
                               <a:ext uri="{28A0092B-C50C-407E-A947-70E740481C1C}">
@@ -1507,18 +1606,25 @@
                               </a:ext>
                             </a:extLst>
                           </a:blip>
-                          <a:stretch>
-                            <a:fillRect/>
-                          </a:stretch>
+                          <a:srcRect l="10586" t="8822" r="8248" b="8690"/>
+                          <a:stretch/>
                         </pic:blipFill>
-                        <pic:spPr>
+                        <pic:spPr bwMode="auto">
                           <a:xfrm>
                             <a:off x="0" y="0"/>
-                            <a:ext cx="1440000" cy="1440000"/>
+                            <a:ext cx="1168768" cy="1187825"/>
                           </a:xfrm>
                           <a:prstGeom prst="rect">
                             <a:avLst/>
                           </a:prstGeom>
+                          <a:ln>
+                            <a:noFill/>
+                          </a:ln>
+                          <a:extLst>
+                            <a:ext uri="{53640926-AAD7-44D8-BBD7-CCE9431645EC}">
+                              <a14:shadowObscured xmlns:a14="http://schemas.microsoft.com/office/drawing/2010/main"/>
+                            </a:ext>
+                          </a:extLst>
                         </pic:spPr>
                       </pic:pic>
                     </a:graphicData>
@@ -1839,7 +1945,7 @@
 </file>
 
 <file path=word/styles.xml><?xml version="1.0" encoding="utf-8"?>
-<w:styles xmlns:mc="http://schemas.openxmlformats.org/markup-compatibility/2006" xmlns:r="http://schemas.openxmlformats.org/officeDocument/2006/relationships" xmlns:w="http://schemas.openxmlformats.org/wordprocessingml/2006/main" xmlns:w14="http://schemas.microsoft.com/office/word/2010/wordml" xmlns:w15="http://schemas.microsoft.com/office/word/2012/wordml" xmlns:w16cex="http://schemas.microsoft.com/office/word/2018/wordml/cex" xmlns:w16cid="http://schemas.microsoft.com/office/word/2016/wordml/cid" xmlns:w16="http://schemas.microsoft.com/office/word/2018/wordml" xmlns:w16sdtdh="http://schemas.microsoft.com/office/word/2020/wordml/sdtdatahash" xmlns:w16se="http://schemas.microsoft.com/office/word/2015/wordml/symex" mc:Ignorable="w14 w15 w16se w16cid w16 w16cex w16sdtdh">
+<w:styles xmlns:mc="http://schemas.openxmlformats.org/markup-compatibility/2006" xmlns:r="http://schemas.openxmlformats.org/officeDocument/2006/relationships" xmlns:w="http://schemas.openxmlformats.org/wordprocessingml/2006/main" xmlns:w14="http://schemas.microsoft.com/office/word/2010/wordml" xmlns:w15="http://schemas.microsoft.com/office/word/2012/wordml" xmlns:w16cex="http://schemas.microsoft.com/office/word/2018/wordml/cex" xmlns:w16cid="http://schemas.microsoft.com/office/word/2016/wordml/cid" xmlns:w16="http://schemas.microsoft.com/office/word/2018/wordml" xmlns:w16du="http://schemas.microsoft.com/office/word/2023/wordml/word16du" xmlns:w16sdtdh="http://schemas.microsoft.com/office/word/2020/wordml/sdtdatahash" xmlns:w16se="http://schemas.microsoft.com/office/word/2015/wordml/symex" mc:Ignorable="w14 w15 w16se w16cid w16 w16cex w16sdtdh w16du">
   <w:docDefaults>
     <w:rPrDefault>
       <w:rPr>

</xml_diff>